<commit_message>
Sungur - ispravil otchet
</commit_message>
<xml_diff>
--- a/Отчёт по PHP.docx
+++ b/Отчёт по PHP.docx
@@ -460,7 +460,6 @@
           <w:bCs/>
           <w:sz w:val="32"/>
           <w:szCs w:val="32"/>
-          <w:lang w:val="en-US"/>
         </w:rPr>
       </w:pPr>
     </w:p>
@@ -503,7 +502,7 @@
           <w:szCs w:val="32"/>
         </w:rPr>
         <w:lastRenderedPageBreak/>
-        <w:t>Результат работы</w:t>
+        <w:t>Описание работы</w:t>
       </w:r>
     </w:p>
     <w:p>
@@ -513,7 +512,568 @@
           <w:bCs/>
           <w:sz w:val="32"/>
           <w:szCs w:val="32"/>
+        </w:rPr>
+      </w:pPr>
+    </w:p>
+    <w:p>
+      <w:pPr>
+        <w:rPr>
+          <w:b/>
+          <w:bCs/>
+          <w:sz w:val="32"/>
+          <w:szCs w:val="32"/>
+        </w:rPr>
+      </w:pPr>
+      <w:r>
+        <w:rPr>
+          <w:b/>
+          <w:bCs/>
+          <w:sz w:val="32"/>
+          <w:szCs w:val="32"/>
+        </w:rPr>
+        <w:t>Основное</w:t>
+      </w:r>
+    </w:p>
+    <w:p>
+      <w:pPr>
+        <w:rPr>
+          <w:b/>
+          <w:bCs/>
+          <w:sz w:val="32"/>
+          <w:szCs w:val="32"/>
+        </w:rPr>
+      </w:pPr>
+    </w:p>
+    <w:p>
+      <w:pPr>
+        <w:rPr>
+          <w:sz w:val="32"/>
+          <w:szCs w:val="32"/>
+        </w:rPr>
+      </w:pPr>
+      <w:r>
+        <w:rPr>
+          <w:sz w:val="32"/>
+          <w:szCs w:val="32"/>
+        </w:rPr>
+        <w:t xml:space="preserve">Первое, я одно из самых важных в проекте, что нужно было сделать, это создать систему </w:t>
+      </w:r>
+      <w:proofErr w:type="spellStart"/>
+      <w:r>
+        <w:rPr>
+          <w:sz w:val="32"/>
+          <w:szCs w:val="32"/>
+        </w:rPr>
+        <w:t>аунтификации</w:t>
+      </w:r>
+      <w:proofErr w:type="spellEnd"/>
+      <w:r>
+        <w:rPr>
+          <w:sz w:val="32"/>
+          <w:szCs w:val="32"/>
+        </w:rPr>
+        <w:t xml:space="preserve"> пользователя, чтобы таким образом создать администратора, который сможет делать </w:t>
+      </w:r>
+      <w:proofErr w:type="spellStart"/>
+      <w:r>
+        <w:rPr>
+          <w:sz w:val="32"/>
+          <w:szCs w:val="32"/>
+        </w:rPr>
+        <w:t>оперции</w:t>
+      </w:r>
+      <w:proofErr w:type="spellEnd"/>
+      <w:r>
+        <w:rPr>
+          <w:sz w:val="32"/>
+          <w:szCs w:val="32"/>
+        </w:rPr>
+        <w:t xml:space="preserve"> с экспертными сессиями. Делая систему </w:t>
+      </w:r>
+      <w:proofErr w:type="spellStart"/>
+      <w:r>
+        <w:rPr>
+          <w:sz w:val="32"/>
+          <w:szCs w:val="32"/>
+        </w:rPr>
+        <w:t>аунтификации</w:t>
+      </w:r>
+      <w:proofErr w:type="spellEnd"/>
+      <w:r>
+        <w:rPr>
+          <w:sz w:val="32"/>
+          <w:szCs w:val="32"/>
+        </w:rPr>
+        <w:t xml:space="preserve">, я </w:t>
+      </w:r>
+      <w:proofErr w:type="spellStart"/>
+      <w:r>
+        <w:rPr>
+          <w:sz w:val="32"/>
+          <w:szCs w:val="32"/>
+        </w:rPr>
+        <w:t>ссылкался</w:t>
+      </w:r>
+      <w:proofErr w:type="spellEnd"/>
+      <w:r>
+        <w:rPr>
+          <w:sz w:val="32"/>
+          <w:szCs w:val="32"/>
+        </w:rPr>
+        <w:t xml:space="preserve"> на первую лабораторную работу 3его семестра по дисциплине </w:t>
+      </w:r>
+      <w:r>
+        <w:rPr>
+          <w:sz w:val="32"/>
+          <w:szCs w:val="32"/>
+        </w:rPr>
+        <w:t>“</w:t>
+      </w:r>
+      <w:r>
+        <w:rPr>
+          <w:sz w:val="32"/>
+          <w:szCs w:val="32"/>
+        </w:rPr>
+        <w:t>Серверная веб-разработка</w:t>
+      </w:r>
+      <w:r>
+        <w:rPr>
+          <w:sz w:val="32"/>
+          <w:szCs w:val="32"/>
+        </w:rPr>
+        <w:t>”</w:t>
+      </w:r>
+      <w:r>
+        <w:rPr>
+          <w:sz w:val="32"/>
+          <w:szCs w:val="32"/>
+        </w:rPr>
+        <w:t xml:space="preserve">. </w:t>
+      </w:r>
+    </w:p>
+    <w:p>
+      <w:pPr>
+        <w:rPr>
+          <w:sz w:val="32"/>
+          <w:szCs w:val="32"/>
+        </w:rPr>
+      </w:pPr>
+    </w:p>
+    <w:p>
+      <w:pPr>
+        <w:rPr>
+          <w:sz w:val="32"/>
+          <w:szCs w:val="32"/>
+        </w:rPr>
+      </w:pPr>
+      <w:r>
+        <w:rPr>
+          <w:sz w:val="32"/>
+          <w:szCs w:val="32"/>
+        </w:rPr>
+        <w:t xml:space="preserve">После выполнения </w:t>
+      </w:r>
+      <w:proofErr w:type="spellStart"/>
+      <w:r>
+        <w:rPr>
+          <w:sz w:val="32"/>
+          <w:szCs w:val="32"/>
+        </w:rPr>
+        <w:t>аунтификации</w:t>
+      </w:r>
+      <w:proofErr w:type="spellEnd"/>
+      <w:r>
+        <w:rPr>
+          <w:sz w:val="32"/>
+          <w:szCs w:val="32"/>
+        </w:rPr>
+        <w:t xml:space="preserve">, под формой я добавил кнопку при нажатии на которую можно было перейти в саму сессию и начать отвечать на </w:t>
+      </w:r>
+      <w:proofErr w:type="gramStart"/>
+      <w:r>
+        <w:rPr>
+          <w:sz w:val="32"/>
+          <w:szCs w:val="32"/>
+        </w:rPr>
+        <w:t>вопросы(</w:t>
+      </w:r>
+      <w:proofErr w:type="gramEnd"/>
+      <w:r>
+        <w:rPr>
+          <w:sz w:val="32"/>
+          <w:szCs w:val="32"/>
+        </w:rPr>
+        <w:t xml:space="preserve">это сделано для пользователя, эксперта(по зад.) ). В форме я </w:t>
+      </w:r>
+      <w:proofErr w:type="spellStart"/>
+      <w:r>
+        <w:rPr>
+          <w:sz w:val="32"/>
+          <w:szCs w:val="32"/>
+        </w:rPr>
+        <w:t>добавилвсе</w:t>
+      </w:r>
+      <w:proofErr w:type="spellEnd"/>
+      <w:r>
+        <w:rPr>
+          <w:sz w:val="32"/>
+          <w:szCs w:val="32"/>
+        </w:rPr>
+        <w:t xml:space="preserve"> 6 необходимых </w:t>
+      </w:r>
+      <w:r>
+        <w:rPr>
+          <w:sz w:val="32"/>
+          <w:szCs w:val="32"/>
           <w:lang w:val="en-US"/>
+        </w:rPr>
+        <w:t>input</w:t>
+      </w:r>
+      <w:r>
+        <w:rPr>
+          <w:sz w:val="32"/>
+          <w:szCs w:val="32"/>
+        </w:rPr>
+        <w:t>’</w:t>
+      </w:r>
+      <w:proofErr w:type="spellStart"/>
+      <w:r>
+        <w:rPr>
+          <w:sz w:val="32"/>
+          <w:szCs w:val="32"/>
+        </w:rPr>
+        <w:t>ов</w:t>
+      </w:r>
+      <w:proofErr w:type="spellEnd"/>
+      <w:r>
+        <w:rPr>
+          <w:sz w:val="32"/>
+          <w:szCs w:val="32"/>
+        </w:rPr>
+        <w:t xml:space="preserve">, с различными способами </w:t>
+      </w:r>
+      <w:proofErr w:type="gramStart"/>
+      <w:r>
+        <w:rPr>
+          <w:sz w:val="32"/>
+          <w:szCs w:val="32"/>
+        </w:rPr>
+        <w:t>ответа(</w:t>
+      </w:r>
+      <w:proofErr w:type="gramEnd"/>
+      <w:r>
+        <w:rPr>
+          <w:sz w:val="32"/>
+          <w:szCs w:val="32"/>
+        </w:rPr>
+        <w:t>см ТЗ)</w:t>
+      </w:r>
+    </w:p>
+    <w:p>
+      <w:pPr>
+        <w:rPr>
+          <w:sz w:val="32"/>
+          <w:szCs w:val="32"/>
+        </w:rPr>
+      </w:pPr>
+    </w:p>
+    <w:p>
+      <w:pPr>
+        <w:rPr>
+          <w:sz w:val="32"/>
+          <w:szCs w:val="32"/>
+        </w:rPr>
+      </w:pPr>
+      <w:r>
+        <w:rPr>
+          <w:sz w:val="32"/>
+          <w:szCs w:val="32"/>
+        </w:rPr>
+        <w:t xml:space="preserve">После отправки формы, снизу выдавался результат – </w:t>
+      </w:r>
+      <w:proofErr w:type="gramStart"/>
+      <w:r>
+        <w:rPr>
+          <w:sz w:val="32"/>
+          <w:szCs w:val="32"/>
+        </w:rPr>
+        <w:t>таблица</w:t>
+      </w:r>
+      <w:proofErr w:type="gramEnd"/>
+      <w:r>
+        <w:rPr>
+          <w:sz w:val="32"/>
+          <w:szCs w:val="32"/>
+        </w:rPr>
+        <w:t xml:space="preserve"> где показывалось корректность ответа. Под таблицей, </w:t>
+      </w:r>
+      <w:proofErr w:type="gramStart"/>
+      <w:r>
+        <w:rPr>
+          <w:sz w:val="32"/>
+          <w:szCs w:val="32"/>
+        </w:rPr>
+        <w:t>я ,</w:t>
+      </w:r>
+      <w:proofErr w:type="gramEnd"/>
+      <w:r>
+        <w:rPr>
+          <w:sz w:val="32"/>
+          <w:szCs w:val="32"/>
+        </w:rPr>
+        <w:t xml:space="preserve"> как и требовалось в ТЗ вывел две строки, одна со средним баллом, вторая с суммарным баллом. Также результаты формы сохранялись в отдельную таблицу, как и требовалось в ТЗ, при отправке каждой новой формы, таблица перезаписывается.</w:t>
+      </w:r>
+    </w:p>
+    <w:p>
+      <w:pPr>
+        <w:rPr>
+          <w:sz w:val="32"/>
+          <w:szCs w:val="32"/>
+        </w:rPr>
+      </w:pPr>
+    </w:p>
+    <w:p>
+      <w:pPr>
+        <w:rPr>
+          <w:sz w:val="32"/>
+          <w:szCs w:val="32"/>
+        </w:rPr>
+      </w:pPr>
+    </w:p>
+    <w:p>
+      <w:pPr>
+        <w:rPr>
+          <w:b/>
+          <w:bCs/>
+          <w:sz w:val="32"/>
+          <w:szCs w:val="32"/>
+        </w:rPr>
+      </w:pPr>
+      <w:r>
+        <w:rPr>
+          <w:b/>
+          <w:bCs/>
+          <w:sz w:val="32"/>
+          <w:szCs w:val="32"/>
+        </w:rPr>
+        <w:t>Админ панель</w:t>
+      </w:r>
+    </w:p>
+    <w:p>
+      <w:pPr>
+        <w:rPr>
+          <w:b/>
+          <w:bCs/>
+          <w:sz w:val="32"/>
+          <w:szCs w:val="32"/>
+        </w:rPr>
+      </w:pPr>
+    </w:p>
+    <w:p>
+      <w:pPr>
+        <w:rPr>
+          <w:sz w:val="28"/>
+          <w:szCs w:val="28"/>
+        </w:rPr>
+      </w:pPr>
+      <w:r>
+        <w:rPr>
+          <w:sz w:val="28"/>
+          <w:szCs w:val="28"/>
+        </w:rPr>
+        <w:t xml:space="preserve">В административной панели я создал две кнопки: </w:t>
+      </w:r>
+    </w:p>
+    <w:p>
+      <w:pPr>
+        <w:pStyle w:val="a3"/>
+        <w:numPr>
+          <w:ilvl w:val="0"/>
+          <w:numId w:val="3"/>
+        </w:numPr>
+        <w:rPr>
+          <w:sz w:val="28"/>
+          <w:szCs w:val="28"/>
+        </w:rPr>
+      </w:pPr>
+      <w:r>
+        <w:rPr>
+          <w:sz w:val="28"/>
+          <w:szCs w:val="28"/>
+        </w:rPr>
+        <w:t xml:space="preserve">С переходом в редактирование экспертных сессий – перенаправляет вас на страницу с редактированием </w:t>
+      </w:r>
+      <w:proofErr w:type="gramStart"/>
+      <w:r>
+        <w:rPr>
+          <w:sz w:val="28"/>
+          <w:szCs w:val="28"/>
+        </w:rPr>
+        <w:t>сессий(</w:t>
+      </w:r>
+      <w:proofErr w:type="gramEnd"/>
+      <w:r>
+        <w:rPr>
+          <w:sz w:val="28"/>
+          <w:szCs w:val="28"/>
+        </w:rPr>
+        <w:t>все пункты из ТЗ выполнены)</w:t>
+      </w:r>
+    </w:p>
+    <w:p>
+      <w:pPr>
+        <w:pStyle w:val="a3"/>
+        <w:numPr>
+          <w:ilvl w:val="0"/>
+          <w:numId w:val="3"/>
+        </w:numPr>
+        <w:rPr>
+          <w:sz w:val="28"/>
+          <w:szCs w:val="28"/>
+        </w:rPr>
+      </w:pPr>
+      <w:r>
+        <w:rPr>
+          <w:sz w:val="28"/>
+          <w:szCs w:val="28"/>
+        </w:rPr>
+        <w:t xml:space="preserve">Кнопка созданием </w:t>
+      </w:r>
+      <w:proofErr w:type="spellStart"/>
+      <w:r>
+        <w:rPr>
+          <w:sz w:val="28"/>
+          <w:szCs w:val="28"/>
+        </w:rPr>
+        <w:t>единоразовой</w:t>
+      </w:r>
+      <w:proofErr w:type="spellEnd"/>
+      <w:r>
+        <w:rPr>
+          <w:sz w:val="28"/>
+          <w:szCs w:val="28"/>
+        </w:rPr>
+        <w:t xml:space="preserve"> ссылки на </w:t>
+      </w:r>
+      <w:proofErr w:type="gramStart"/>
+      <w:r>
+        <w:rPr>
+          <w:sz w:val="28"/>
+          <w:szCs w:val="28"/>
+        </w:rPr>
+        <w:t>форму(</w:t>
+      </w:r>
+      <w:proofErr w:type="gramEnd"/>
+      <w:r>
+        <w:rPr>
+          <w:sz w:val="28"/>
+          <w:szCs w:val="28"/>
+        </w:rPr>
+        <w:t xml:space="preserve">ссылка записывается в отдельную таблицу </w:t>
+      </w:r>
+      <w:proofErr w:type="spellStart"/>
+      <w:r>
+        <w:rPr>
+          <w:sz w:val="28"/>
+          <w:szCs w:val="28"/>
+          <w:lang w:val="en-US"/>
+        </w:rPr>
+        <w:t>urls</w:t>
+      </w:r>
+      <w:proofErr w:type="spellEnd"/>
+      <w:r>
+        <w:rPr>
+          <w:sz w:val="28"/>
+          <w:szCs w:val="28"/>
+        </w:rPr>
+        <w:t>)</w:t>
+      </w:r>
+    </w:p>
+    <w:p>
+      <w:pPr>
+        <w:rPr>
+          <w:sz w:val="28"/>
+          <w:szCs w:val="28"/>
+        </w:rPr>
+      </w:pPr>
+    </w:p>
+    <w:p>
+      <w:pPr>
+        <w:rPr>
+          <w:sz w:val="28"/>
+          <w:szCs w:val="28"/>
+        </w:rPr>
+      </w:pPr>
+      <w:r>
+        <w:rPr>
+          <w:sz w:val="28"/>
+          <w:szCs w:val="28"/>
+        </w:rPr>
+        <w:t xml:space="preserve">Мною были выполнены все необходимые задачи и </w:t>
+      </w:r>
+      <w:proofErr w:type="gramStart"/>
+      <w:r>
+        <w:rPr>
+          <w:sz w:val="28"/>
+          <w:szCs w:val="28"/>
+        </w:rPr>
+        <w:t>критерии</w:t>
+      </w:r>
+      <w:proofErr w:type="gramEnd"/>
+      <w:r>
+        <w:rPr>
+          <w:sz w:val="28"/>
+          <w:szCs w:val="28"/>
+        </w:rPr>
+        <w:t xml:space="preserve"> которые требовались в ТЗ.</w:t>
+      </w:r>
+    </w:p>
+    <w:p>
+      <w:pPr>
+        <w:rPr>
+          <w:sz w:val="28"/>
+          <w:szCs w:val="28"/>
+        </w:rPr>
+      </w:pPr>
+    </w:p>
+    <w:p>
+      <w:pPr>
+        <w:rPr>
+          <w:b/>
+          <w:bCs/>
+          <w:sz w:val="32"/>
+          <w:szCs w:val="32"/>
+        </w:rPr>
+      </w:pPr>
+    </w:p>
+    <w:p>
+      <w:pPr>
+        <w:jc w:val="center"/>
+        <w:rPr>
+          <w:b/>
+          <w:bCs/>
+          <w:sz w:val="32"/>
+          <w:szCs w:val="32"/>
+        </w:rPr>
+      </w:pPr>
+      <w:r>
+        <w:rPr>
+          <w:b/>
+          <w:bCs/>
+          <w:sz w:val="32"/>
+          <w:szCs w:val="32"/>
+        </w:rPr>
+        <w:lastRenderedPageBreak/>
+        <w:t>Результат работы</w:t>
+      </w:r>
+    </w:p>
+    <w:p>
+      <w:pPr>
+        <w:rPr>
+          <w:b/>
+          <w:bCs/>
+          <w:sz w:val="32"/>
+          <w:szCs w:val="32"/>
         </w:rPr>
       </w:pPr>
     </w:p>
@@ -685,6 +1245,16 @@
           <w:rFonts w:ascii="Times New Roman" w:hAnsi="Times New Roman" w:cs="Times New Roman"/>
           <w:sz w:val="28"/>
           <w:szCs w:val="28"/>
+          <w:lang w:val="en-US"/>
+        </w:rPr>
+      </w:pPr>
+    </w:p>
+    <w:p>
+      <w:pPr>
+        <w:rPr>
+          <w:rFonts w:ascii="Times New Roman" w:hAnsi="Times New Roman" w:cs="Times New Roman"/>
+          <w:sz w:val="28"/>
+          <w:szCs w:val="28"/>
         </w:rPr>
       </w:pPr>
       <w:r>
@@ -1027,11 +1597,103 @@
       </w:pPr>
     </w:lvl>
   </w:abstractNum>
+  <w:abstractNum w:abstractNumId="2" w15:restartNumberingAfterBreak="0">
+    <w:nsid w:val="4E5C6068"/>
+    <w:multiLevelType w:val="hybridMultilevel"/>
+    <w:tmpl w:val="1F50AF28"/>
+    <w:lvl w:ilvl="0" w:tplc="04190011">
+      <w:start w:val="1"/>
+      <w:numFmt w:val="decimal"/>
+      <w:lvlText w:val="%1)"/>
+      <w:lvlJc w:val="left"/>
+      <w:pPr>
+        <w:ind w:left="720" w:hanging="360"/>
+      </w:pPr>
+      <w:rPr>
+        <w:rFonts w:hint="default"/>
+      </w:rPr>
+    </w:lvl>
+    <w:lvl w:ilvl="1" w:tplc="04190019" w:tentative="1">
+      <w:start w:val="1"/>
+      <w:numFmt w:val="lowerLetter"/>
+      <w:lvlText w:val="%2."/>
+      <w:lvlJc w:val="left"/>
+      <w:pPr>
+        <w:ind w:left="1440" w:hanging="360"/>
+      </w:pPr>
+    </w:lvl>
+    <w:lvl w:ilvl="2" w:tplc="0419001B" w:tentative="1">
+      <w:start w:val="1"/>
+      <w:numFmt w:val="lowerRoman"/>
+      <w:lvlText w:val="%3."/>
+      <w:lvlJc w:val="right"/>
+      <w:pPr>
+        <w:ind w:left="2160" w:hanging="180"/>
+      </w:pPr>
+    </w:lvl>
+    <w:lvl w:ilvl="3" w:tplc="0419000F" w:tentative="1">
+      <w:start w:val="1"/>
+      <w:numFmt w:val="decimal"/>
+      <w:lvlText w:val="%4."/>
+      <w:lvlJc w:val="left"/>
+      <w:pPr>
+        <w:ind w:left="2880" w:hanging="360"/>
+      </w:pPr>
+    </w:lvl>
+    <w:lvl w:ilvl="4" w:tplc="04190019" w:tentative="1">
+      <w:start w:val="1"/>
+      <w:numFmt w:val="lowerLetter"/>
+      <w:lvlText w:val="%5."/>
+      <w:lvlJc w:val="left"/>
+      <w:pPr>
+        <w:ind w:left="3600" w:hanging="360"/>
+      </w:pPr>
+    </w:lvl>
+    <w:lvl w:ilvl="5" w:tplc="0419001B" w:tentative="1">
+      <w:start w:val="1"/>
+      <w:numFmt w:val="lowerRoman"/>
+      <w:lvlText w:val="%6."/>
+      <w:lvlJc w:val="right"/>
+      <w:pPr>
+        <w:ind w:left="4320" w:hanging="180"/>
+      </w:pPr>
+    </w:lvl>
+    <w:lvl w:ilvl="6" w:tplc="0419000F" w:tentative="1">
+      <w:start w:val="1"/>
+      <w:numFmt w:val="decimal"/>
+      <w:lvlText w:val="%7."/>
+      <w:lvlJc w:val="left"/>
+      <w:pPr>
+        <w:ind w:left="5040" w:hanging="360"/>
+      </w:pPr>
+    </w:lvl>
+    <w:lvl w:ilvl="7" w:tplc="04190019" w:tentative="1">
+      <w:start w:val="1"/>
+      <w:numFmt w:val="lowerLetter"/>
+      <w:lvlText w:val="%8."/>
+      <w:lvlJc w:val="left"/>
+      <w:pPr>
+        <w:ind w:left="5760" w:hanging="360"/>
+      </w:pPr>
+    </w:lvl>
+    <w:lvl w:ilvl="8" w:tplc="0419001B" w:tentative="1">
+      <w:start w:val="1"/>
+      <w:numFmt w:val="lowerRoman"/>
+      <w:lvlText w:val="%9."/>
+      <w:lvlJc w:val="right"/>
+      <w:pPr>
+        <w:ind w:left="6480" w:hanging="180"/>
+      </w:pPr>
+    </w:lvl>
+  </w:abstractNum>
   <w:num w:numId="1">
     <w:abstractNumId w:val="1"/>
   </w:num>
   <w:num w:numId="2">
     <w:abstractNumId w:val="0"/>
+  </w:num>
+  <w:num w:numId="3">
+    <w:abstractNumId w:val="2"/>
   </w:num>
 </w:numbering>
 </file>

</xml_diff>

<commit_message>
Sungur - Edit a otchet again
</commit_message>
<xml_diff>
--- a/Отчёт по PHP.docx
+++ b/Отчёт по PHP.docx
@@ -1043,6 +1043,7 @@
           <w:bCs/>
           <w:sz w:val="32"/>
           <w:szCs w:val="32"/>
+          <w:lang w:val="en-US"/>
         </w:rPr>
       </w:pPr>
     </w:p>
@@ -1358,6 +1359,89 @@
     <w:p>
       <w:pPr>
         <w:rPr>
+          <w:rFonts w:ascii="Times New Roman" w:hAnsi="Times New Roman" w:cs="Times New Roman"/>
+          <w:sz w:val="28"/>
+          <w:szCs w:val="28"/>
+          <w:lang w:val="en-US"/>
+        </w:rPr>
+      </w:pPr>
+      <w:r>
+        <w:rPr>
+          <w:rFonts w:ascii="Times New Roman" w:hAnsi="Times New Roman" w:cs="Times New Roman"/>
+          <w:sz w:val="28"/>
+          <w:szCs w:val="28"/>
+        </w:rPr>
+        <w:t xml:space="preserve">Пароль: </w:t>
+      </w:r>
+      <w:r>
+        <w:rPr>
+          <w:rFonts w:ascii="Times New Roman" w:hAnsi="Times New Roman" w:cs="Times New Roman"/>
+          <w:sz w:val="28"/>
+          <w:szCs w:val="28"/>
+          <w:lang w:val="en-US"/>
+        </w:rPr>
+        <w:t>12345</w:t>
+      </w:r>
+    </w:p>
+    <w:p>
+      <w:pPr>
+        <w:rPr>
+          <w:rFonts w:ascii="Times New Roman" w:hAnsi="Times New Roman" w:cs="Times New Roman"/>
+          <w:sz w:val="28"/>
+          <w:szCs w:val="28"/>
+          <w:lang w:val="en-US"/>
+        </w:rPr>
+      </w:pPr>
+    </w:p>
+    <w:p>
+      <w:pPr>
+        <w:rPr>
+          <w:rFonts w:ascii="Times New Roman" w:hAnsi="Times New Roman" w:cs="Times New Roman"/>
+          <w:sz w:val="28"/>
+          <w:szCs w:val="28"/>
+          <w:lang w:val="en-US"/>
+        </w:rPr>
+      </w:pPr>
+      <w:r>
+        <w:rPr>
+          <w:rFonts w:ascii="Times New Roman" w:hAnsi="Times New Roman" w:cs="Times New Roman"/>
+          <w:sz w:val="28"/>
+          <w:szCs w:val="28"/>
+        </w:rPr>
+        <w:t xml:space="preserve">Вход в </w:t>
+      </w:r>
+      <w:r>
+        <w:rPr>
+          <w:rFonts w:ascii="Times New Roman" w:hAnsi="Times New Roman" w:cs="Times New Roman"/>
+          <w:sz w:val="28"/>
+          <w:szCs w:val="28"/>
+          <w:lang w:val="en-US"/>
+        </w:rPr>
+        <w:t>phpMyAdmin:</w:t>
+      </w:r>
+    </w:p>
+    <w:p>
+      <w:pPr>
+        <w:rPr>
+          <w:rFonts w:ascii="Times New Roman" w:hAnsi="Times New Roman" w:cs="Times New Roman"/>
+          <w:sz w:val="28"/>
+          <w:szCs w:val="28"/>
+          <w:lang w:val="en-US"/>
+        </w:rPr>
+      </w:pPr>
+      <w:r>
+        <w:rPr>
+          <w:rFonts w:ascii="Times New Roman" w:hAnsi="Times New Roman" w:cs="Times New Roman"/>
+          <w:sz w:val="28"/>
+          <w:szCs w:val="28"/>
+          <w:lang w:val="en-US"/>
+        </w:rPr>
+        <w:t>login: std-961</w:t>
+      </w:r>
+    </w:p>
+    <w:p>
+      <w:pPr>
+        <w:rPr>
           <w:b/>
           <w:bCs/>
           <w:sz w:val="32"/>
@@ -1370,17 +1454,9 @@
           <w:rFonts w:ascii="Times New Roman" w:hAnsi="Times New Roman" w:cs="Times New Roman"/>
           <w:sz w:val="28"/>
           <w:szCs w:val="28"/>
-        </w:rPr>
-        <w:t xml:space="preserve">Пароль: </w:t>
-      </w:r>
-      <w:r>
-        <w:rPr>
-          <w:rFonts w:ascii="Times New Roman" w:hAnsi="Times New Roman" w:cs="Times New Roman"/>
-          <w:sz w:val="28"/>
-          <w:szCs w:val="28"/>
           <w:lang w:val="en-US"/>
         </w:rPr>
-        <w:t>12345</w:t>
+        <w:t>pass: sungur05</w:t>
       </w:r>
     </w:p>
     <w:sectPr>

</xml_diff>